<commit_message>
working on implementing external tasks consumers
</commit_message>
<xml_diff>
--- a/Task Description.docx
+++ b/Task Description.docx
@@ -46,7 +46,15 @@
         </w:numPr>
       </w:pPr>
       <w:r>
-        <w:t>Create a BPMN process named OrderProcessingWorkflow.</w:t>
+        <w:t>Create a BPMN process named </w:t>
+      </w:r>
+      <w:proofErr w:type="spellStart"/>
+      <w:r>
+        <w:t>OrderProcessingWorkflow</w:t>
+      </w:r>
+      <w:proofErr w:type="spellEnd"/>
+      <w:r>
+        <w:t>.</w:t>
       </w:r>
     </w:p>
     <w:p>
@@ -66,15 +74,22 @@
           <w:ilvl w:val="2"/>
           <w:numId w:val="1"/>
         </w:numPr>
+        <w:rPr>
+          <w:strike/>
+        </w:rPr>
       </w:pPr>
       <w:r>
         <w:rPr>
           <w:b/>
           <w:bCs/>
+          <w:strike/>
         </w:rPr>
         <w:t>Start Event</w:t>
       </w:r>
       <w:r>
+        <w:rPr>
+          <w:strike/>
+        </w:rPr>
         <w:t>: The process starts when an order is placed.</w:t>
       </w:r>
     </w:p>
@@ -84,15 +99,22 @@
           <w:ilvl w:val="2"/>
           <w:numId w:val="1"/>
         </w:numPr>
+        <w:rPr>
+          <w:strike/>
+        </w:rPr>
       </w:pPr>
       <w:r>
         <w:rPr>
           <w:b/>
           <w:bCs/>
+          <w:strike/>
         </w:rPr>
         <w:t>User Task</w:t>
       </w:r>
       <w:r>
+        <w:rPr>
+          <w:strike/>
+        </w:rPr>
         <w:t>: Validate the order details.</w:t>
       </w:r>
     </w:p>
@@ -102,6 +124,9 @@
           <w:ilvl w:val="2"/>
           <w:numId w:val="1"/>
         </w:numPr>
+        <w:rPr>
+          <w:highlight w:val="yellow"/>
+        </w:rPr>
       </w:pPr>
       <w:r>
         <w:rPr>
@@ -111,7 +136,13 @@
         <w:t>Service Task</w:t>
       </w:r>
       <w:r>
-        <w:t>: Check inventory availability by integrating with an external inventory system.</w:t>
+        <w:t xml:space="preserve">: Check inventory availability by </w:t>
+      </w:r>
+      <w:r>
+        <w:rPr>
+          <w:highlight w:val="yellow"/>
+        </w:rPr>
+        <w:t>integrating with an external inventory system.</w:t>
       </w:r>
     </w:p>
     <w:p>
@@ -120,15 +151,22 @@
           <w:ilvl w:val="2"/>
           <w:numId w:val="1"/>
         </w:numPr>
+        <w:rPr>
+          <w:strike/>
+        </w:rPr>
       </w:pPr>
       <w:r>
         <w:rPr>
           <w:b/>
           <w:bCs/>
+          <w:strike/>
         </w:rPr>
         <w:t>Exclusive Gateway</w:t>
       </w:r>
       <w:r>
+        <w:rPr>
+          <w:strike/>
+        </w:rPr>
         <w:t>: Decision point to determine if the order can be fulfilled.</w:t>
       </w:r>
     </w:p>
@@ -138,15 +176,22 @@
           <w:ilvl w:val="2"/>
           <w:numId w:val="1"/>
         </w:numPr>
+        <w:rPr>
+          <w:strike/>
+        </w:rPr>
       </w:pPr>
       <w:r>
         <w:rPr>
           <w:b/>
           <w:bCs/>
+          <w:strike/>
         </w:rPr>
         <w:t>Service Task</w:t>
       </w:r>
       <w:r>
+        <w:rPr>
+          <w:strike/>
+        </w:rPr>
         <w:t>: If inventory is available, place the order in the external order management system.</w:t>
       </w:r>
     </w:p>
@@ -264,11 +309,15 @@
           <w:ilvl w:val="0"/>
           <w:numId w:val="1"/>
         </w:numPr>
+        <w:rPr>
+          <w:strike/>
+        </w:rPr>
       </w:pPr>
       <w:r>
         <w:rPr>
           <w:b/>
           <w:bCs/>
+          <w:strike/>
         </w:rPr>
         <w:t>Form Fields:</w:t>
       </w:r>
@@ -279,18 +328,28 @@
           <w:ilvl w:val="1"/>
           <w:numId w:val="1"/>
         </w:numPr>
-      </w:pPr>
-      <w:r>
+        <w:rPr>
+          <w:strike/>
+        </w:rPr>
+      </w:pPr>
+      <w:r>
+        <w:rPr>
+          <w:strike/>
+        </w:rPr>
         <w:t>For the </w:t>
       </w:r>
       <w:r>
         <w:rPr>
           <w:b/>
           <w:bCs/>
+          <w:strike/>
         </w:rPr>
         <w:t>Validate Order Details</w:t>
       </w:r>
       <w:r>
+        <w:rPr>
+          <w:strike/>
+        </w:rPr>
         <w:t> user task, create a form with fields for:</w:t>
       </w:r>
     </w:p>
@@ -300,8 +359,14 @@
           <w:ilvl w:val="2"/>
           <w:numId w:val="2"/>
         </w:numPr>
-      </w:pPr>
-      <w:r>
+        <w:rPr>
+          <w:strike/>
+        </w:rPr>
+      </w:pPr>
+      <w:r>
+        <w:rPr>
+          <w:strike/>
+        </w:rPr>
         <w:t>Order ID</w:t>
       </w:r>
     </w:p>
@@ -311,8 +376,14 @@
           <w:ilvl w:val="2"/>
           <w:numId w:val="2"/>
         </w:numPr>
-      </w:pPr>
-      <w:r>
+        <w:rPr>
+          <w:strike/>
+        </w:rPr>
+      </w:pPr>
+      <w:r>
+        <w:rPr>
+          <w:strike/>
+        </w:rPr>
         <w:t>Customer Name</w:t>
       </w:r>
     </w:p>
@@ -322,8 +393,14 @@
           <w:ilvl w:val="2"/>
           <w:numId w:val="2"/>
         </w:numPr>
-      </w:pPr>
-      <w:r>
+        <w:rPr>
+          <w:strike/>
+        </w:rPr>
+      </w:pPr>
+      <w:r>
+        <w:rPr>
+          <w:strike/>
+        </w:rPr>
         <w:t>Product List</w:t>
       </w:r>
     </w:p>
@@ -333,8 +410,14 @@
           <w:ilvl w:val="2"/>
           <w:numId w:val="2"/>
         </w:numPr>
-      </w:pPr>
-      <w:r>
+        <w:rPr>
+          <w:highlight w:val="yellow"/>
+        </w:rPr>
+      </w:pPr>
+      <w:r>
+        <w:rPr>
+          <w:highlight w:val="yellow"/>
+        </w:rPr>
         <w:t>Order Total</w:t>
       </w:r>
     </w:p>

</xml_diff>

<commit_message>
working on error handling
</commit_message>
<xml_diff>
--- a/Task Description.docx
+++ b/Task Description.docx
@@ -201,15 +201,22 @@
           <w:ilvl w:val="2"/>
           <w:numId w:val="1"/>
         </w:numPr>
+        <w:rPr>
+          <w:strike/>
+        </w:rPr>
       </w:pPr>
       <w:r>
         <w:rPr>
           <w:b/>
           <w:bCs/>
+          <w:strike/>
         </w:rPr>
         <w:t>Parallel Gateway</w:t>
       </w:r>
       <w:r>
+        <w:rPr>
+          <w:strike/>
+        </w:rPr>
         <w:t>: Parallel tasks for:</w:t>
       </w:r>
     </w:p>
@@ -219,15 +226,22 @@
           <w:ilvl w:val="3"/>
           <w:numId w:val="1"/>
         </w:numPr>
+        <w:rPr>
+          <w:strike/>
+        </w:rPr>
       </w:pPr>
       <w:r>
         <w:rPr>
           <w:b/>
           <w:bCs/>
+          <w:strike/>
         </w:rPr>
         <w:t>Service Task</w:t>
       </w:r>
       <w:r>
+        <w:rPr>
+          <w:strike/>
+        </w:rPr>
         <w:t>: Send an order confirmation email.</w:t>
       </w:r>
     </w:p>
@@ -237,15 +251,22 @@
           <w:ilvl w:val="3"/>
           <w:numId w:val="1"/>
         </w:numPr>
+        <w:rPr>
+          <w:strike/>
+        </w:rPr>
       </w:pPr>
       <w:r>
         <w:rPr>
           <w:b/>
           <w:bCs/>
+          <w:strike/>
         </w:rPr>
         <w:t>Service Task</w:t>
       </w:r>
       <w:r>
+        <w:rPr>
+          <w:strike/>
+        </w:rPr>
         <w:t>: Update order status in the CRM system.</w:t>
       </w:r>
     </w:p>
@@ -255,15 +276,22 @@
           <w:ilvl w:val="2"/>
           <w:numId w:val="1"/>
         </w:numPr>
+        <w:rPr>
+          <w:highlight w:val="yellow"/>
+        </w:rPr>
       </w:pPr>
       <w:r>
         <w:rPr>
           <w:b/>
           <w:bCs/>
+          <w:highlight w:val="yellow"/>
         </w:rPr>
         <w:t>Boundary Event</w:t>
       </w:r>
       <w:r>
+        <w:rPr>
+          <w:highlight w:val="yellow"/>
+        </w:rPr>
         <w:t>: Handle errors during the inventory check and order placement.</w:t>
       </w:r>
     </w:p>
@@ -273,15 +301,22 @@
           <w:ilvl w:val="2"/>
           <w:numId w:val="1"/>
         </w:numPr>
+        <w:rPr>
+          <w:highlight w:val="yellow"/>
+        </w:rPr>
       </w:pPr>
       <w:r>
         <w:rPr>
           <w:b/>
           <w:bCs/>
+          <w:highlight w:val="yellow"/>
         </w:rPr>
         <w:t>User Task</w:t>
       </w:r>
       <w:r>
+        <w:rPr>
+          <w:highlight w:val="yellow"/>
+        </w:rPr>
         <w:t>: Manual intervention in case of errors.</w:t>
       </w:r>
     </w:p>
@@ -291,15 +326,22 @@
           <w:ilvl w:val="2"/>
           <w:numId w:val="1"/>
         </w:numPr>
+        <w:rPr>
+          <w:strike/>
+        </w:rPr>
       </w:pPr>
       <w:r>
         <w:rPr>
           <w:b/>
           <w:bCs/>
+          <w:strike/>
         </w:rPr>
         <w:t>End Event</w:t>
       </w:r>
       <w:r>
+        <w:rPr>
+          <w:strike/>
+        </w:rPr>
         <w:t>: The process ends after all tasks are completed.</w:t>
       </w:r>
     </w:p>

</xml_diff>